<commit_message>
Updated all the spike reports and Finished Spike 19
</commit_message>
<xml_diff>
--- a/Games Programming/Spike17/spike_report.docx
+++ b/Games Programming/Spike17/spike_report.docx
@@ -1,6 +1,6 @@
 
 <file path=word/document.xml><?xml version="1.0" encoding="utf-8"?>
-<w:document xmlns:wpc="http://schemas.microsoft.com/office/word/2010/wordprocessingCanvas" xmlns:cx="http://schemas.microsoft.com/office/drawing/2014/chartex" xmlns:cx1="http://schemas.microsoft.com/office/drawing/2015/9/8/chartex" xmlns:cx2="http://schemas.microsoft.com/office/drawing/2015/10/21/chartex" xmlns:mc="http://schemas.openxmlformats.org/markup-compatibility/2006" xmlns:o="urn:schemas-microsoft-com:office:office" xmlns:r="http://schemas.openxmlformats.org/officeDocument/2006/relationships" xmlns:m="http://schemas.openxmlformats.org/officeDocument/2006/math" xmlns:v="urn:schemas-microsoft-com:vml" xmlns:wp14="http://schemas.microsoft.com/office/word/2010/wordprocessingDrawing" xmlns:wp="http://schemas.openxmlformats.org/drawingml/2006/wordprocessingDrawing" xmlns:w10="urn:schemas-microsoft-com:office:word" xmlns:w="http://schemas.openxmlformats.org/wordprocessingml/2006/main" xmlns:w14="http://schemas.microsoft.com/office/word/2010/wordml" xmlns:w15="http://schemas.microsoft.com/office/word/2012/wordml" xmlns:w16se="http://schemas.microsoft.com/office/word/2015/wordml/symex" xmlns:wpg="http://schemas.microsoft.com/office/word/2010/wordprocessingGroup" xmlns:wpi="http://schemas.microsoft.com/office/word/2010/wordprocessingInk" xmlns:wne="http://schemas.microsoft.com/office/word/2006/wordml" xmlns:wps="http://schemas.microsoft.com/office/word/2010/wordprocessingShape" mc:Ignorable="w14 w15 w16se wp14">
+<w:document xmlns:wpc="http://schemas.microsoft.com/office/word/2010/wordprocessingCanvas" xmlns:cx="http://schemas.microsoft.com/office/drawing/2014/chartex" xmlns:cx1="http://schemas.microsoft.com/office/drawing/2015/9/8/chartex" xmlns:cx2="http://schemas.microsoft.com/office/drawing/2015/10/21/chartex" xmlns:cx3="http://schemas.microsoft.com/office/drawing/2016/5/9/chartex" xmlns:cx4="http://schemas.microsoft.com/office/drawing/2016/5/10/chartex" xmlns:cx5="http://schemas.microsoft.com/office/drawing/2016/5/11/chartex" xmlns:mc="http://schemas.openxmlformats.org/markup-compatibility/2006" xmlns:o="urn:schemas-microsoft-com:office:office" xmlns:r="http://schemas.openxmlformats.org/officeDocument/2006/relationships" xmlns:m="http://schemas.openxmlformats.org/officeDocument/2006/math" xmlns:v="urn:schemas-microsoft-com:vml" xmlns:wp14="http://schemas.microsoft.com/office/word/2010/wordprocessingDrawing" xmlns:wp="http://schemas.openxmlformats.org/drawingml/2006/wordprocessingDrawing" xmlns:w10="urn:schemas-microsoft-com:office:word" xmlns:w="http://schemas.openxmlformats.org/wordprocessingml/2006/main" xmlns:w14="http://schemas.microsoft.com/office/word/2010/wordml" xmlns:w15="http://schemas.microsoft.com/office/word/2012/wordml" xmlns:w16se="http://schemas.microsoft.com/office/word/2015/wordml/symex" xmlns:wpg="http://schemas.microsoft.com/office/word/2010/wordprocessingGroup" xmlns:wpi="http://schemas.microsoft.com/office/word/2010/wordprocessingInk" xmlns:wne="http://schemas.microsoft.com/office/word/2006/wordml" xmlns:wps="http://schemas.microsoft.com/office/word/2010/wordprocessingShape" mc:Ignorable="w14 w15 w16se wp14">
   <w:body>
     <w:p>
       <w:pPr>
@@ -140,12 +140,21 @@
         </w:rPr>
         <w:t xml:space="preserve">create a </w:t>
       </w:r>
+      <w:proofErr w:type="spellStart"/>
       <w:r>
         <w:rPr>
           <w:rStyle w:val="SubtleReference"/>
           <w:color w:val="auto"/>
         </w:rPr>
-        <w:t>c++ that holds x, y and z as float variables and you must be able to get and then set them to different values.</w:t>
+        <w:t>c++</w:t>
+      </w:r>
+      <w:proofErr w:type="spellEnd"/>
+      <w:r>
+        <w:rPr>
+          <w:rStyle w:val="SubtleReference"/>
+          <w:color w:val="auto"/>
+        </w:rPr>
+        <w:t xml:space="preserve"> that holds x, y and z as float variables and you must be able to get and then set them to different values.</w:t>
       </w:r>
     </w:p>
     <w:p>
@@ -188,7 +197,23 @@
           <w:rStyle w:val="SubtleReference"/>
           <w:color w:val="auto"/>
         </w:rPr>
-        <w:t>Knowledge of c++ in OOP</w:t>
+        <w:t xml:space="preserve">Knowledge of </w:t>
+      </w:r>
+      <w:proofErr w:type="spellStart"/>
+      <w:r>
+        <w:rPr>
+          <w:rStyle w:val="SubtleReference"/>
+          <w:color w:val="auto"/>
+        </w:rPr>
+        <w:t>c++</w:t>
+      </w:r>
+      <w:proofErr w:type="spellEnd"/>
+      <w:r>
+        <w:rPr>
+          <w:rStyle w:val="SubtleReference"/>
+          <w:color w:val="auto"/>
+        </w:rPr>
+        <w:t xml:space="preserve"> in OOP</w:t>
       </w:r>
     </w:p>
     <w:p>
@@ -265,7 +290,46 @@
           <w:rStyle w:val="SubtleReference"/>
           <w:color w:val="000000" w:themeColor="text1"/>
         </w:rPr>
-        <w:t>Blueprints collaborating with c++</w:t>
+        <w:t xml:space="preserve">Blueprints collaborating with </w:t>
+      </w:r>
+      <w:proofErr w:type="spellStart"/>
+      <w:r>
+        <w:rPr>
+          <w:rStyle w:val="SubtleReference"/>
+          <w:color w:val="000000" w:themeColor="text1"/>
+        </w:rPr>
+        <w:t>c++</w:t>
+      </w:r>
+      <w:proofErr w:type="spellEnd"/>
+    </w:p>
+    <w:p>
+      <w:pPr>
+        <w:pStyle w:val="ListParagraph"/>
+        <w:numPr>
+          <w:ilvl w:val="1"/>
+          <w:numId w:val="5"/>
+        </w:numPr>
+        <w:rPr>
+          <w:rStyle w:val="SubtleReference"/>
+          <w:color w:val="000000" w:themeColor="text1"/>
+        </w:rPr>
+      </w:pPr>
+      <w:hyperlink r:id="rId7" w:history="1">
+        <w:r>
+          <w:rPr>
+            <w:rStyle w:val="Hyperlink"/>
+            <w:sz w:val="28"/>
+            <w:szCs w:val="28"/>
+          </w:rPr>
+          <w:t>https://forums.unrealengine.com/showthread.php?110892-40-step-by-step-C-tutorials-for-UE4</w:t>
+        </w:r>
+      </w:hyperlink>
+      <w:r>
+        <w:rPr>
+          <w:rStyle w:val="SubtleReference"/>
+          <w:color w:val="000000" w:themeColor="text1"/>
+        </w:rPr>
+        <w:t xml:space="preserve"> </w:t>
       </w:r>
     </w:p>
     <w:p>
@@ -328,8 +392,26 @@
           <w:rStyle w:val="SubtleReference"/>
           <w:color w:val="000000" w:themeColor="text1"/>
         </w:rPr>
-        <w:t>Create a c++ file</w:t>
-      </w:r>
+        <w:t xml:space="preserve">Create a </w:t>
+      </w:r>
+      <w:proofErr w:type="spellStart"/>
+      <w:r>
+        <w:rPr>
+          <w:rStyle w:val="SubtleReference"/>
+          <w:color w:val="000000" w:themeColor="text1"/>
+        </w:rPr>
+        <w:t>c++</w:t>
+      </w:r>
+      <w:proofErr w:type="spellEnd"/>
+      <w:r>
+        <w:rPr>
+          <w:rStyle w:val="SubtleReference"/>
+          <w:color w:val="000000" w:themeColor="text1"/>
+        </w:rPr>
+        <w:t xml:space="preserve"> file</w:t>
+      </w:r>
+      <w:bookmarkStart w:id="0" w:name="_GoBack"/>
+      <w:bookmarkEnd w:id="0"/>
     </w:p>
     <w:p>
       <w:pPr>
@@ -354,6 +436,26 @@
     <w:p>
       <w:pPr>
         <w:pStyle w:val="ListParagraph"/>
+        <w:numPr>
+          <w:ilvl w:val="0"/>
+          <w:numId w:val="5"/>
+        </w:numPr>
+        <w:rPr>
+          <w:rStyle w:val="SubtleReference"/>
+          <w:color w:val="000000" w:themeColor="text1"/>
+        </w:rPr>
+      </w:pPr>
+      <w:r>
+        <w:rPr>
+          <w:rStyle w:val="SubtleReference"/>
+          <w:color w:val="000000" w:themeColor="text1"/>
+        </w:rPr>
+        <w:t>Create input for getting and setting</w:t>
+      </w:r>
+    </w:p>
+    <w:p>
+      <w:pPr>
+        <w:pStyle w:val="ListParagraph"/>
         <w:rPr>
           <w:rStyle w:val="SubtleReference"/>
           <w:color w:val="000000" w:themeColor="text1"/>
@@ -408,7 +510,21 @@
         <w:rPr>
           <w:sz w:val="28"/>
         </w:rPr>
-        <w:t xml:space="preserve"> recognize that you have created a c++ class.</w:t>
+        <w:t xml:space="preserve"> recognize that you have created a </w:t>
+      </w:r>
+      <w:proofErr w:type="spellStart"/>
+      <w:r>
+        <w:rPr>
+          <w:sz w:val="28"/>
+        </w:rPr>
+        <w:t>c++</w:t>
+      </w:r>
+      <w:proofErr w:type="spellEnd"/>
+      <w:r>
+        <w:rPr>
+          <w:sz w:val="28"/>
+        </w:rPr>
+        <w:t xml:space="preserve"> class.</w:t>
       </w:r>
     </w:p>
     <w:p>
@@ -423,16 +539,22 @@
         <w:rPr>
           <w:sz w:val="28"/>
         </w:rPr>
-        <w:t xml:space="preserve">When creating the actor, you need to create it </w:t>
-      </w:r>
+        <w:t xml:space="preserve">When creating the actor, you need to create it as an actor and then select it as an instance of the </w:t>
+      </w:r>
+      <w:proofErr w:type="spellStart"/>
       <w:r>
         <w:rPr>
           <w:sz w:val="28"/>
         </w:rPr>
-        <w:t>as an actor and then select it as an instance of the c++ file you created so you can access the variables you made.</w:t>
-      </w:r>
-      <w:bookmarkStart w:id="0" w:name="_GoBack"/>
-      <w:bookmarkEnd w:id="0"/>
+        <w:t>c++</w:t>
+      </w:r>
+      <w:proofErr w:type="spellEnd"/>
+      <w:r>
+        <w:rPr>
+          <w:sz w:val="28"/>
+        </w:rPr>
+        <w:t xml:space="preserve"> file you created so you can access the variables you made.</w:t>
+      </w:r>
     </w:p>
     <w:p>
       <w:pPr>
@@ -446,11 +568,134 @@
         <w:rPr>
           <w:sz w:val="28"/>
         </w:rPr>
-        <w:t>You need to create a new instance of the c++ class so the functions in the blueprints can link to it.</w:t>
+        <w:t xml:space="preserve">You need to create a new instance of the </w:t>
+      </w:r>
+      <w:proofErr w:type="spellStart"/>
+      <w:r>
+        <w:rPr>
+          <w:sz w:val="28"/>
+        </w:rPr>
+        <w:t>c++</w:t>
+      </w:r>
+      <w:proofErr w:type="spellEnd"/>
+      <w:r>
+        <w:rPr>
+          <w:sz w:val="28"/>
+        </w:rPr>
+        <w:t xml:space="preserve"> class so the functions in the blueprints can link to it.</w:t>
+      </w:r>
+    </w:p>
+    <w:p>
+      <w:pPr>
+        <w:rPr>
+          <w:b/>
+          <w:sz w:val="24"/>
+        </w:rPr>
+      </w:pPr>
+      <w:r>
+        <w:rPr>
+          <w:b/>
+          <w:sz w:val="24"/>
+        </w:rPr>
+        <w:t>Open issues/ risks</w:t>
+      </w:r>
+      <w:r>
+        <w:rPr>
+          <w:b/>
+          <w:sz w:val="24"/>
+        </w:rPr>
+        <w:t>:</w:t>
+      </w:r>
+    </w:p>
+    <w:p>
+      <w:pPr>
+        <w:pStyle w:val="ListParagraph"/>
+        <w:numPr>
+          <w:ilvl w:val="0"/>
+          <w:numId w:val="8"/>
+        </w:numPr>
+      </w:pPr>
+      <w:r>
+        <w:rPr>
+          <w:sz w:val="28"/>
+        </w:rPr>
+        <w:t xml:space="preserve">The unreal tutorial doesn’t explain how to add the variables from the </w:t>
+      </w:r>
+      <w:proofErr w:type="spellStart"/>
+      <w:r>
+        <w:rPr>
+          <w:sz w:val="28"/>
+        </w:rPr>
+        <w:t>c++</w:t>
+      </w:r>
+      <w:proofErr w:type="spellEnd"/>
+      <w:r>
+        <w:rPr>
+          <w:sz w:val="28"/>
+        </w:rPr>
+        <w:t xml:space="preserve"> file to the program properly so:</w:t>
+      </w:r>
+    </w:p>
+    <w:p>
+      <w:pPr>
+        <w:pStyle w:val="ListParagraph"/>
+        <w:numPr>
+          <w:ilvl w:val="1"/>
+          <w:numId w:val="8"/>
+        </w:numPr>
+      </w:pPr>
+      <w:r>
+        <w:rPr>
+          <w:sz w:val="28"/>
+        </w:rPr>
+        <w:t xml:space="preserve">When creating the actor, you need to create it as an actor and then select it as an instance of the </w:t>
+      </w:r>
+      <w:proofErr w:type="spellStart"/>
+      <w:r>
+        <w:rPr>
+          <w:sz w:val="28"/>
+        </w:rPr>
+        <w:t>c++</w:t>
+      </w:r>
+      <w:proofErr w:type="spellEnd"/>
+      <w:r>
+        <w:rPr>
+          <w:sz w:val="28"/>
+        </w:rPr>
+        <w:t xml:space="preserve"> file you created so you can access the variables you made.</w:t>
+      </w:r>
+    </w:p>
+    <w:p>
+      <w:pPr>
+        <w:pStyle w:val="ListParagraph"/>
+        <w:numPr>
+          <w:ilvl w:val="1"/>
+          <w:numId w:val="8"/>
+        </w:numPr>
+      </w:pPr>
+      <w:r>
+        <w:rPr>
+          <w:sz w:val="28"/>
+        </w:rPr>
+        <w:t xml:space="preserve">You need to create a new instance of the </w:t>
+      </w:r>
+      <w:proofErr w:type="spellStart"/>
+      <w:r>
+        <w:rPr>
+          <w:sz w:val="28"/>
+        </w:rPr>
+        <w:t>c++</w:t>
+      </w:r>
+      <w:proofErr w:type="spellEnd"/>
+      <w:r>
+        <w:rPr>
+          <w:sz w:val="28"/>
+        </w:rPr>
+        <w:t xml:space="preserve"> class so the functions in the blueprints can link to it.</w:t>
       </w:r>
     </w:p>
     <w:sectPr>
-      <w:headerReference w:type="default" r:id="rId7"/>
+      <w:headerReference w:type="default" r:id="rId8"/>
       <w:pgSz w:w="11900" w:h="16840"/>
       <w:pgMar w:top="1440" w:right="1134" w:bottom="1440" w:left="1134" w:header="709" w:footer="709" w:gutter="0"/>
       <w:cols w:space="708"/>
@@ -460,7 +705,7 @@
 </file>
 
 <file path=word/endnotes.xml><?xml version="1.0" encoding="utf-8"?>
-<w:endnotes xmlns:wpc="http://schemas.microsoft.com/office/word/2010/wordprocessingCanvas" xmlns:cx="http://schemas.microsoft.com/office/drawing/2014/chartex" xmlns:cx1="http://schemas.microsoft.com/office/drawing/2015/9/8/chartex" xmlns:cx2="http://schemas.microsoft.com/office/drawing/2015/10/21/chartex" xmlns:mc="http://schemas.openxmlformats.org/markup-compatibility/2006" xmlns:o="urn:schemas-microsoft-com:office:office" xmlns:r="http://schemas.openxmlformats.org/officeDocument/2006/relationships" xmlns:m="http://schemas.openxmlformats.org/officeDocument/2006/math" xmlns:v="urn:schemas-microsoft-com:vml" xmlns:wp14="http://schemas.microsoft.com/office/word/2010/wordprocessingDrawing" xmlns:wp="http://schemas.openxmlformats.org/drawingml/2006/wordprocessingDrawing" xmlns:w10="urn:schemas-microsoft-com:office:word" xmlns:w="http://schemas.openxmlformats.org/wordprocessingml/2006/main" xmlns:w14="http://schemas.microsoft.com/office/word/2010/wordml" xmlns:w15="http://schemas.microsoft.com/office/word/2012/wordml" xmlns:w16se="http://schemas.microsoft.com/office/word/2015/wordml/symex" xmlns:wpg="http://schemas.microsoft.com/office/word/2010/wordprocessingGroup" xmlns:wpi="http://schemas.microsoft.com/office/word/2010/wordprocessingInk" xmlns:wne="http://schemas.microsoft.com/office/word/2006/wordml" xmlns:wps="http://schemas.microsoft.com/office/word/2010/wordprocessingShape" mc:Ignorable="w14 w15 w16se wp14">
+<w:endnotes xmlns:wpc="http://schemas.microsoft.com/office/word/2010/wordprocessingCanvas" xmlns:cx="http://schemas.microsoft.com/office/drawing/2014/chartex" xmlns:cx1="http://schemas.microsoft.com/office/drawing/2015/9/8/chartex" xmlns:cx2="http://schemas.microsoft.com/office/drawing/2015/10/21/chartex" xmlns:cx3="http://schemas.microsoft.com/office/drawing/2016/5/9/chartex" xmlns:cx4="http://schemas.microsoft.com/office/drawing/2016/5/10/chartex" xmlns:cx5="http://schemas.microsoft.com/office/drawing/2016/5/11/chartex" xmlns:mc="http://schemas.openxmlformats.org/markup-compatibility/2006" xmlns:o="urn:schemas-microsoft-com:office:office" xmlns:r="http://schemas.openxmlformats.org/officeDocument/2006/relationships" xmlns:m="http://schemas.openxmlformats.org/officeDocument/2006/math" xmlns:v="urn:schemas-microsoft-com:vml" xmlns:wp14="http://schemas.microsoft.com/office/word/2010/wordprocessingDrawing" xmlns:wp="http://schemas.openxmlformats.org/drawingml/2006/wordprocessingDrawing" xmlns:w10="urn:schemas-microsoft-com:office:word" xmlns:w="http://schemas.openxmlformats.org/wordprocessingml/2006/main" xmlns:w14="http://schemas.microsoft.com/office/word/2010/wordml" xmlns:w15="http://schemas.microsoft.com/office/word/2012/wordml" xmlns:w16se="http://schemas.microsoft.com/office/word/2015/wordml/symex" xmlns:wpg="http://schemas.microsoft.com/office/word/2010/wordprocessingGroup" xmlns:wpi="http://schemas.microsoft.com/office/word/2010/wordprocessingInk" xmlns:wne="http://schemas.microsoft.com/office/word/2006/wordml" xmlns:wps="http://schemas.microsoft.com/office/word/2010/wordprocessingShape" mc:Ignorable="w14 w15 w16se wp14">
   <w:endnote w:type="separator" w:id="-1">
     <w:p>
       <w:r>
@@ -479,7 +724,7 @@
 </file>
 
 <file path=word/footnotes.xml><?xml version="1.0" encoding="utf-8"?>
-<w:footnotes xmlns:wpc="http://schemas.microsoft.com/office/word/2010/wordprocessingCanvas" xmlns:cx="http://schemas.microsoft.com/office/drawing/2014/chartex" xmlns:cx1="http://schemas.microsoft.com/office/drawing/2015/9/8/chartex" xmlns:cx2="http://schemas.microsoft.com/office/drawing/2015/10/21/chartex" xmlns:mc="http://schemas.openxmlformats.org/markup-compatibility/2006" xmlns:o="urn:schemas-microsoft-com:office:office" xmlns:r="http://schemas.openxmlformats.org/officeDocument/2006/relationships" xmlns:m="http://schemas.openxmlformats.org/officeDocument/2006/math" xmlns:v="urn:schemas-microsoft-com:vml" xmlns:wp14="http://schemas.microsoft.com/office/word/2010/wordprocessingDrawing" xmlns:wp="http://schemas.openxmlformats.org/drawingml/2006/wordprocessingDrawing" xmlns:w10="urn:schemas-microsoft-com:office:word" xmlns:w="http://schemas.openxmlformats.org/wordprocessingml/2006/main" xmlns:w14="http://schemas.microsoft.com/office/word/2010/wordml" xmlns:w15="http://schemas.microsoft.com/office/word/2012/wordml" xmlns:w16se="http://schemas.microsoft.com/office/word/2015/wordml/symex" xmlns:wpg="http://schemas.microsoft.com/office/word/2010/wordprocessingGroup" xmlns:wpi="http://schemas.microsoft.com/office/word/2010/wordprocessingInk" xmlns:wne="http://schemas.microsoft.com/office/word/2006/wordml" xmlns:wps="http://schemas.microsoft.com/office/word/2010/wordprocessingShape" mc:Ignorable="w14 w15 w16se wp14">
+<w:footnotes xmlns:wpc="http://schemas.microsoft.com/office/word/2010/wordprocessingCanvas" xmlns:cx="http://schemas.microsoft.com/office/drawing/2014/chartex" xmlns:cx1="http://schemas.microsoft.com/office/drawing/2015/9/8/chartex" xmlns:cx2="http://schemas.microsoft.com/office/drawing/2015/10/21/chartex" xmlns:cx3="http://schemas.microsoft.com/office/drawing/2016/5/9/chartex" xmlns:cx4="http://schemas.microsoft.com/office/drawing/2016/5/10/chartex" xmlns:cx5="http://schemas.microsoft.com/office/drawing/2016/5/11/chartex" xmlns:mc="http://schemas.openxmlformats.org/markup-compatibility/2006" xmlns:o="urn:schemas-microsoft-com:office:office" xmlns:r="http://schemas.openxmlformats.org/officeDocument/2006/relationships" xmlns:m="http://schemas.openxmlformats.org/officeDocument/2006/math" xmlns:v="urn:schemas-microsoft-com:vml" xmlns:wp14="http://schemas.microsoft.com/office/word/2010/wordprocessingDrawing" xmlns:wp="http://schemas.openxmlformats.org/drawingml/2006/wordprocessingDrawing" xmlns:w10="urn:schemas-microsoft-com:office:word" xmlns:w="http://schemas.openxmlformats.org/wordprocessingml/2006/main" xmlns:w14="http://schemas.microsoft.com/office/word/2010/wordml" xmlns:w15="http://schemas.microsoft.com/office/word/2012/wordml" xmlns:w16se="http://schemas.microsoft.com/office/word/2015/wordml/symex" xmlns:wpg="http://schemas.microsoft.com/office/word/2010/wordprocessingGroup" xmlns:wpi="http://schemas.microsoft.com/office/word/2010/wordprocessingInk" xmlns:wne="http://schemas.microsoft.com/office/word/2006/wordml" xmlns:wps="http://schemas.microsoft.com/office/word/2010/wordprocessingShape" mc:Ignorable="w14 w15 w16se wp14">
   <w:footnote w:type="separator" w:id="-1">
     <w:p>
       <w:r>
@@ -498,7 +743,7 @@
 </file>
 
 <file path=word/header1.xml><?xml version="1.0" encoding="utf-8"?>
-<w:hdr xmlns:wpc="http://schemas.microsoft.com/office/word/2010/wordprocessingCanvas" xmlns:cx="http://schemas.microsoft.com/office/drawing/2014/chartex" xmlns:cx1="http://schemas.microsoft.com/office/drawing/2015/9/8/chartex" xmlns:cx2="http://schemas.microsoft.com/office/drawing/2015/10/21/chartex" xmlns:mc="http://schemas.openxmlformats.org/markup-compatibility/2006" xmlns:o="urn:schemas-microsoft-com:office:office" xmlns:r="http://schemas.openxmlformats.org/officeDocument/2006/relationships" xmlns:m="http://schemas.openxmlformats.org/officeDocument/2006/math" xmlns:v="urn:schemas-microsoft-com:vml" xmlns:wp14="http://schemas.microsoft.com/office/word/2010/wordprocessingDrawing" xmlns:wp="http://schemas.openxmlformats.org/drawingml/2006/wordprocessingDrawing" xmlns:w10="urn:schemas-microsoft-com:office:word" xmlns:w="http://schemas.openxmlformats.org/wordprocessingml/2006/main" xmlns:w14="http://schemas.microsoft.com/office/word/2010/wordml" xmlns:w15="http://schemas.microsoft.com/office/word/2012/wordml" xmlns:w16se="http://schemas.microsoft.com/office/word/2015/wordml/symex" xmlns:wpg="http://schemas.microsoft.com/office/word/2010/wordprocessingGroup" xmlns:wpi="http://schemas.microsoft.com/office/word/2010/wordprocessingInk" xmlns:wne="http://schemas.microsoft.com/office/word/2006/wordml" xmlns:wps="http://schemas.microsoft.com/office/word/2010/wordprocessingShape" mc:Ignorable="w14 w15 w16se wp14">
+<w:hdr xmlns:wpc="http://schemas.microsoft.com/office/word/2010/wordprocessingCanvas" xmlns:cx="http://schemas.microsoft.com/office/drawing/2014/chartex" xmlns:cx1="http://schemas.microsoft.com/office/drawing/2015/9/8/chartex" xmlns:cx2="http://schemas.microsoft.com/office/drawing/2015/10/21/chartex" xmlns:cx3="http://schemas.microsoft.com/office/drawing/2016/5/9/chartex" xmlns:cx4="http://schemas.microsoft.com/office/drawing/2016/5/10/chartex" xmlns:cx5="http://schemas.microsoft.com/office/drawing/2016/5/11/chartex" xmlns:mc="http://schemas.openxmlformats.org/markup-compatibility/2006" xmlns:o="urn:schemas-microsoft-com:office:office" xmlns:r="http://schemas.openxmlformats.org/officeDocument/2006/relationships" xmlns:m="http://schemas.openxmlformats.org/officeDocument/2006/math" xmlns:v="urn:schemas-microsoft-com:vml" xmlns:wp14="http://schemas.microsoft.com/office/word/2010/wordprocessingDrawing" xmlns:wp="http://schemas.openxmlformats.org/drawingml/2006/wordprocessingDrawing" xmlns:w10="urn:schemas-microsoft-com:office:word" xmlns:w="http://schemas.openxmlformats.org/wordprocessingml/2006/main" xmlns:w14="http://schemas.microsoft.com/office/word/2010/wordml" xmlns:w15="http://schemas.microsoft.com/office/word/2012/wordml" xmlns:w16se="http://schemas.microsoft.com/office/word/2015/wordml/symex" xmlns:wpg="http://schemas.microsoft.com/office/word/2010/wordprocessingGroup" xmlns:wpi="http://schemas.microsoft.com/office/word/2010/wordprocessingInk" xmlns:wne="http://schemas.microsoft.com/office/word/2006/wordml" xmlns:wps="http://schemas.microsoft.com/office/word/2010/wordprocessingShape" mc:Ignorable="w14 w15 w16se wp14">
   <w:p>
     <w:pPr>
       <w:pStyle w:val="Header"/>
@@ -531,7 +776,7 @@
       <w:rPr>
         <w:noProof/>
       </w:rPr>
-      <w:t>14/10/16</w:t>
+      <w:t>21/10/16</w:t>
     </w:r>
     <w:r>
       <w:fldChar w:fldCharType="end"/>
@@ -541,7 +786,7 @@
 </file>
 
 <file path=word/numbering.xml><?xml version="1.0" encoding="utf-8"?>
-<w:numbering xmlns:wpc="http://schemas.microsoft.com/office/word/2010/wordprocessingCanvas" xmlns:cx="http://schemas.microsoft.com/office/drawing/2014/chartex" xmlns:cx1="http://schemas.microsoft.com/office/drawing/2015/9/8/chartex" xmlns:cx2="http://schemas.microsoft.com/office/drawing/2015/10/21/chartex" xmlns:mc="http://schemas.openxmlformats.org/markup-compatibility/2006" xmlns:o="urn:schemas-microsoft-com:office:office" xmlns:r="http://schemas.openxmlformats.org/officeDocument/2006/relationships" xmlns:m="http://schemas.openxmlformats.org/officeDocument/2006/math" xmlns:v="urn:schemas-microsoft-com:vml" xmlns:wp14="http://schemas.microsoft.com/office/word/2010/wordprocessingDrawing" xmlns:wp="http://schemas.openxmlformats.org/drawingml/2006/wordprocessingDrawing" xmlns:w10="urn:schemas-microsoft-com:office:word" xmlns:w="http://schemas.openxmlformats.org/wordprocessingml/2006/main" xmlns:w14="http://schemas.microsoft.com/office/word/2010/wordml" xmlns:w15="http://schemas.microsoft.com/office/word/2012/wordml" xmlns:w16se="http://schemas.microsoft.com/office/word/2015/wordml/symex" xmlns:wpg="http://schemas.microsoft.com/office/word/2010/wordprocessingGroup" xmlns:wpi="http://schemas.microsoft.com/office/word/2010/wordprocessingInk" xmlns:wne="http://schemas.microsoft.com/office/word/2006/wordml" xmlns:wps="http://schemas.microsoft.com/office/word/2010/wordprocessingShape" mc:Ignorable="w14 w15 w16se wp14">
+<w:numbering xmlns:wpc="http://schemas.microsoft.com/office/word/2010/wordprocessingCanvas" xmlns:cx="http://schemas.microsoft.com/office/drawing/2014/chartex" xmlns:cx1="http://schemas.microsoft.com/office/drawing/2015/9/8/chartex" xmlns:cx2="http://schemas.microsoft.com/office/drawing/2015/10/21/chartex" xmlns:cx3="http://schemas.microsoft.com/office/drawing/2016/5/9/chartex" xmlns:cx4="http://schemas.microsoft.com/office/drawing/2016/5/10/chartex" xmlns:cx5="http://schemas.microsoft.com/office/drawing/2016/5/11/chartex" xmlns:mc="http://schemas.openxmlformats.org/markup-compatibility/2006" xmlns:o="urn:schemas-microsoft-com:office:office" xmlns:r="http://schemas.openxmlformats.org/officeDocument/2006/relationships" xmlns:m="http://schemas.openxmlformats.org/officeDocument/2006/math" xmlns:v="urn:schemas-microsoft-com:vml" xmlns:wp14="http://schemas.microsoft.com/office/word/2010/wordprocessingDrawing" xmlns:wp="http://schemas.openxmlformats.org/drawingml/2006/wordprocessingDrawing" xmlns:w10="urn:schemas-microsoft-com:office:word" xmlns:w="http://schemas.openxmlformats.org/wordprocessingml/2006/main" xmlns:w14="http://schemas.microsoft.com/office/word/2010/wordml" xmlns:w15="http://schemas.microsoft.com/office/word/2012/wordml" xmlns:w16se="http://schemas.microsoft.com/office/word/2015/wordml/symex" xmlns:wpg="http://schemas.microsoft.com/office/word/2010/wordprocessingGroup" xmlns:wpi="http://schemas.microsoft.com/office/word/2010/wordprocessingInk" xmlns:wne="http://schemas.microsoft.com/office/word/2006/wordml" xmlns:wps="http://schemas.microsoft.com/office/word/2010/wordprocessingShape" mc:Ignorable="w14 w15 w16se wp14">
   <w:abstractNum w:abstractNumId="0" w15:restartNumberingAfterBreak="0">
     <w:nsid w:val="03C969A4"/>
     <w:multiLevelType w:val="hybridMultilevel"/>
@@ -1123,7 +1368,7 @@
         <w:rFonts w:ascii="Symbol" w:hAnsi="Symbol" w:hint="default"/>
       </w:rPr>
     </w:lvl>
-    <w:lvl w:ilvl="1" w:tplc="0C090003" w:tentative="1">
+    <w:lvl w:ilvl="1" w:tplc="0C090003">
       <w:start w:val="1"/>
       <w:numFmt w:val="bullet"/>
       <w:lvlText w:val="o"/>
@@ -1484,7 +1729,7 @@
     </w:rPrDefault>
     <w:pPrDefault/>
   </w:docDefaults>
-  <w:latentStyles w:defLockedState="0" w:defUIPriority="99" w:defSemiHidden="0" w:defUnhideWhenUsed="0" w:defQFormat="0" w:count="373">
+  <w:latentStyles w:defLockedState="0" w:defUIPriority="99" w:defSemiHidden="0" w:defUnhideWhenUsed="0" w:defQFormat="0" w:count="374">
     <w:lsdException w:name="Normal" w:uiPriority="0" w:qFormat="1"/>
     <w:lsdException w:name="heading 1" w:uiPriority="9" w:qFormat="1"/>
     <w:lsdException w:name="heading 2" w:uiPriority="9" w:qFormat="1"/>
@@ -1590,7 +1835,6 @@
     <w:lsdException w:name="HTML Sample" w:semiHidden="1" w:unhideWhenUsed="1"/>
     <w:lsdException w:name="HTML Typewriter" w:semiHidden="1" w:unhideWhenUsed="1"/>
     <w:lsdException w:name="HTML Variable" w:semiHidden="1" w:unhideWhenUsed="1"/>
-    <w:lsdException w:name="Normal Table" w:semiHidden="1" w:unhideWhenUsed="1"/>
     <w:lsdException w:name="annotation subject" w:semiHidden="1" w:unhideWhenUsed="1"/>
     <w:lsdException w:name="No List" w:semiHidden="1" w:unhideWhenUsed="1"/>
     <w:lsdException w:name="Outline List 1" w:semiHidden="1" w:unhideWhenUsed="1"/>
@@ -1637,10 +1881,8 @@
     <w:lsdException w:name="Table Subtle 2" w:semiHidden="1" w:unhideWhenUsed="1"/>
     <w:lsdException w:name="Table Web 1" w:semiHidden="1" w:unhideWhenUsed="1"/>
     <w:lsdException w:name="Table Web 2" w:semiHidden="1" w:unhideWhenUsed="1"/>
-    <w:lsdException w:name="Table Web 3" w:semiHidden="1" w:unhideWhenUsed="1"/>
     <w:lsdException w:name="Balloon Text" w:semiHidden="1" w:unhideWhenUsed="1"/>
     <w:lsdException w:name="Table Grid" w:uiPriority="59"/>
-    <w:lsdException w:name="Table Theme" w:semiHidden="1" w:unhideWhenUsed="1"/>
     <w:lsdException w:name="Placeholder Text" w:semiHidden="1" w:unhideWhenUsed="1"/>
     <w:lsdException w:name="No Spacing" w:qFormat="1"/>
     <w:lsdException w:name="Light Shading"/>
@@ -1858,6 +2100,7 @@
     <w:lsdException w:name="List Table 7 Colorful Accent 6" w:uiPriority="52"/>
     <w:lsdException w:name="Mention" w:semiHidden="1" w:unhideWhenUsed="1"/>
     <w:lsdException w:name="Smart Hyperlink" w:semiHidden="1" w:unhideWhenUsed="1"/>
+    <w:lsdException w:name="Hashtag" w:semiHidden="1" w:unhideWhenUsed="1"/>
   </w:latentStyles>
   <w:style w:type="paragraph" w:default="1" w:styleId="Normal">
     <w:name w:val="Normal"/>

</xml_diff>